<commit_message>
Many Bugfixes Updated Help Doc Added Window Resizing Added 3 more colors Added Start Menu Shortcut
</commit_message>
<xml_diff>
--- a/Slay_Client/Slay_Assets/src/Help.docx
+++ b/Slay_Client/Slay_Assets/src/Help.docx
@@ -31,7 +31,7 @@
           <w:lang w:val="en-US"/>
         </w:rPr>
       </w:pPr>
-      <w:bookmarkStart w:id="0" w:name="_Toc136293892"/>
+      <w:bookmarkStart w:id="0" w:name="_Toc136775292"/>
       <w:r>
         <w:rPr>
           <w:lang w:val="en-US"/>
@@ -61,7 +61,7 @@
       <w:r>
         <w:fldChar w:fldCharType="separate"/>
       </w:r>
-      <w:hyperlink w:anchor="_Toc136293892" w:history="1">
+      <w:hyperlink w:anchor="_Toc136775292" w:history="1">
         <w:r>
           <w:rPr>
             <w:rStyle w:val="Hyperlink"/>
@@ -89,7 +89,7 @@
             <w:noProof/>
             <w:webHidden/>
           </w:rPr>
-          <w:instrText xml:space="preserve"> PAGEREF _Toc136293892 \h </w:instrText>
+          <w:instrText xml:space="preserve"> PAGEREF _Toc136775292 \h </w:instrText>
         </w:r>
         <w:r>
           <w:rPr>
@@ -132,7 +132,7 @@
           <w:lang w:eastAsia="en-IN"/>
         </w:rPr>
       </w:pPr>
-      <w:hyperlink w:anchor="_Toc136293893" w:history="1">
+      <w:hyperlink w:anchor="_Toc136775293" w:history="1">
         <w:r>
           <w:rPr>
             <w:rStyle w:val="Hyperlink"/>
@@ -159,7 +159,7 @@
             <w:noProof/>
             <w:webHidden/>
           </w:rPr>
-          <w:instrText xml:space="preserve"> PAGEREF _Toc136293893 \h </w:instrText>
+          <w:instrText xml:space="preserve"> PAGEREF _Toc136775293 \h </w:instrText>
         </w:r>
         <w:r>
           <w:rPr>
@@ -202,7 +202,7 @@
           <w:lang w:eastAsia="en-IN"/>
         </w:rPr>
       </w:pPr>
-      <w:hyperlink w:anchor="_Toc136293894" w:history="1">
+      <w:hyperlink w:anchor="_Toc136775294" w:history="1">
         <w:r>
           <w:rPr>
             <w:rStyle w:val="Hyperlink"/>
@@ -229,7 +229,7 @@
             <w:noProof/>
             <w:webHidden/>
           </w:rPr>
-          <w:instrText xml:space="preserve"> PAGEREF _Toc136293894 \h </w:instrText>
+          <w:instrText xml:space="preserve"> PAGEREF _Toc136775294 \h </w:instrText>
         </w:r>
         <w:r>
           <w:rPr>
@@ -272,7 +272,7 @@
           <w:lang w:eastAsia="en-IN"/>
         </w:rPr>
       </w:pPr>
-      <w:hyperlink w:anchor="_Toc136293895" w:history="1">
+      <w:hyperlink w:anchor="_Toc136775295" w:history="1">
         <w:r>
           <w:rPr>
             <w:rStyle w:val="Hyperlink"/>
@@ -299,7 +299,7 @@
             <w:noProof/>
             <w:webHidden/>
           </w:rPr>
-          <w:instrText xml:space="preserve"> PAGEREF _Toc136293895 \h </w:instrText>
+          <w:instrText xml:space="preserve"> PAGEREF _Toc136775295 \h </w:instrText>
         </w:r>
         <w:r>
           <w:rPr>
@@ -342,7 +342,7 @@
           <w:lang w:eastAsia="en-IN"/>
         </w:rPr>
       </w:pPr>
-      <w:hyperlink w:anchor="_Toc136293896" w:history="1">
+      <w:hyperlink w:anchor="_Toc136775296" w:history="1">
         <w:r>
           <w:rPr>
             <w:rStyle w:val="Hyperlink"/>
@@ -369,7 +369,7 @@
             <w:noProof/>
             <w:webHidden/>
           </w:rPr>
-          <w:instrText xml:space="preserve"> PAGEREF _Toc136293896 \h </w:instrText>
+          <w:instrText xml:space="preserve"> PAGEREF _Toc136775296 \h </w:instrText>
         </w:r>
         <w:r>
           <w:rPr>
@@ -412,7 +412,7 @@
           <w:lang w:eastAsia="en-IN"/>
         </w:rPr>
       </w:pPr>
-      <w:hyperlink w:anchor="_Toc136293897" w:history="1">
+      <w:hyperlink w:anchor="_Toc136775297" w:history="1">
         <w:r>
           <w:rPr>
             <w:rStyle w:val="Hyperlink"/>
@@ -439,7 +439,7 @@
             <w:noProof/>
             <w:webHidden/>
           </w:rPr>
-          <w:instrText xml:space="preserve"> PAGEREF _Toc136293897 \h </w:instrText>
+          <w:instrText xml:space="preserve"> PAGEREF _Toc136775297 \h </w:instrText>
         </w:r>
         <w:r>
           <w:rPr>
@@ -482,7 +482,7 @@
           <w:lang w:eastAsia="en-IN"/>
         </w:rPr>
       </w:pPr>
-      <w:hyperlink w:anchor="_Toc136293898" w:history="1">
+      <w:hyperlink w:anchor="_Toc136775298" w:history="1">
         <w:r>
           <w:rPr>
             <w:rStyle w:val="Hyperlink"/>
@@ -509,7 +509,7 @@
             <w:noProof/>
             <w:webHidden/>
           </w:rPr>
-          <w:instrText xml:space="preserve"> PAGEREF _Toc136293898 \h </w:instrText>
+          <w:instrText xml:space="preserve"> PAGEREF _Toc136775298 \h </w:instrText>
         </w:r>
         <w:r>
           <w:rPr>
@@ -552,7 +552,7 @@
           <w:lang w:eastAsia="en-IN"/>
         </w:rPr>
       </w:pPr>
-      <w:hyperlink w:anchor="_Toc136293899" w:history="1">
+      <w:hyperlink w:anchor="_Toc136775299" w:history="1">
         <w:r>
           <w:rPr>
             <w:rStyle w:val="Hyperlink"/>
@@ -579,7 +579,7 @@
             <w:noProof/>
             <w:webHidden/>
           </w:rPr>
-          <w:instrText xml:space="preserve"> PAGEREF _Toc136293899 \h </w:instrText>
+          <w:instrText xml:space="preserve"> PAGEREF _Toc136775299 \h </w:instrText>
         </w:r>
         <w:r>
           <w:rPr>
@@ -611,6 +611,76 @@
       </w:hyperlink>
     </w:p>
     <w:p>
+      <w:pPr>
+        <w:pStyle w:val="TOC1"/>
+        <w:tabs>
+          <w:tab w:val="right" w:leader="dot" w:pos="10456"/>
+        </w:tabs>
+        <w:rPr>
+          <w:rFonts w:eastAsiaTheme="minorEastAsia"/>
+          <w:noProof/>
+          <w:lang w:eastAsia="en-IN"/>
+        </w:rPr>
+      </w:pPr>
+      <w:hyperlink w:anchor="_Toc136775300" w:history="1">
+        <w:r>
+          <w:rPr>
+            <w:rStyle w:val="Hyperlink"/>
+            <w:noProof/>
+          </w:rPr>
+          <w:t>Other Mechanics:</w:t>
+        </w:r>
+        <w:r>
+          <w:rPr>
+            <w:noProof/>
+            <w:webHidden/>
+          </w:rPr>
+          <w:tab/>
+        </w:r>
+        <w:r>
+          <w:rPr>
+            <w:noProof/>
+            <w:webHidden/>
+          </w:rPr>
+          <w:fldChar w:fldCharType="begin"/>
+        </w:r>
+        <w:r>
+          <w:rPr>
+            <w:noProof/>
+            <w:webHidden/>
+          </w:rPr>
+          <w:instrText xml:space="preserve"> PAGEREF _Toc136775300 \h </w:instrText>
+        </w:r>
+        <w:r>
+          <w:rPr>
+            <w:noProof/>
+            <w:webHidden/>
+          </w:rPr>
+        </w:r>
+        <w:r>
+          <w:rPr>
+            <w:noProof/>
+            <w:webHidden/>
+          </w:rPr>
+          <w:fldChar w:fldCharType="separate"/>
+        </w:r>
+        <w:r>
+          <w:rPr>
+            <w:noProof/>
+            <w:webHidden/>
+          </w:rPr>
+          <w:t>7</w:t>
+        </w:r>
+        <w:r>
+          <w:rPr>
+            <w:noProof/>
+            <w:webHidden/>
+          </w:rPr>
+          <w:fldChar w:fldCharType="end"/>
+        </w:r>
+      </w:hyperlink>
+    </w:p>
+    <w:p>
       <w:r>
         <w:fldChar w:fldCharType="end"/>
       </w:r>
@@ -619,7 +689,7 @@
       <w:pPr>
         <w:pStyle w:val="Heading1"/>
       </w:pPr>
-      <w:bookmarkStart w:id="1" w:name="_Toc136293893"/>
+      <w:bookmarkStart w:id="1" w:name="_Toc136775293"/>
       <w:r>
         <w:t>About:</w:t>
       </w:r>
@@ -650,7 +720,7 @@
       <w:pPr>
         <w:pStyle w:val="Heading1"/>
       </w:pPr>
-      <w:bookmarkStart w:id="2" w:name="_Toc136293894"/>
+      <w:bookmarkStart w:id="2" w:name="_Toc136775294"/>
       <w:r>
         <w:lastRenderedPageBreak/>
         <w:t>Starting a game:</w:t>
@@ -668,15 +738,7 @@
     </w:p>
     <w:p>
       <w:r>
-        <w:t xml:space="preserve">You can either start one locally using the “Start Game on LAN” menu, </w:t>
-      </w:r>
-      <w:proofErr w:type="gramStart"/>
-      <w:r>
-        <w:t>You</w:t>
-      </w:r>
-      <w:proofErr w:type="gramEnd"/>
-      <w:r>
-        <w:t xml:space="preserve"> automatically join any game you start.</w:t>
+        <w:t>You can either start one locally using the “Start Game on LAN” menu, You automatically join any game you start.</w:t>
       </w:r>
       <w:r>
         <w:br/>
@@ -796,7 +858,7 @@
       <w:pPr>
         <w:pStyle w:val="Heading1"/>
       </w:pPr>
-      <w:bookmarkStart w:id="3" w:name="_Toc136293895"/>
+      <w:bookmarkStart w:id="3" w:name="_Toc136775295"/>
       <w:r>
         <w:lastRenderedPageBreak/>
         <w:t>Starting a server on LAN:</w:t>
@@ -809,6 +871,9 @@
         <w:t>Using the “Start game on LAN” option opens the following menu</w:t>
       </w:r>
       <w:r>
+        <w:rPr>
+          <w:noProof/>
+        </w:rPr>
         <w:drawing>
           <wp:inline distT="0" distB="0" distL="0" distR="0" wp14:anchorId="25FA70B5" wp14:editId="13C285A1">
             <wp:extent cx="5401429" cy="5668166"/>
@@ -868,7 +933,15 @@
     </w:p>
     <w:p>
       <w:r>
-        <w:t>You can select the map size and the number of players and number of the players that would be bots. Note that number of players refers to total players and includes bots. You must have atleast one human player in each game.</w:t>
+        <w:t xml:space="preserve">You can select the map size and the number of players and number of the players that would be bots. Note that number of players refers to total players and includes bots. You must have </w:t>
+      </w:r>
+      <w:proofErr w:type="spellStart"/>
+      <w:r>
+        <w:t>atleast</w:t>
+      </w:r>
+      <w:proofErr w:type="spellEnd"/>
+      <w:r>
+        <w:t xml:space="preserve"> one human player in each game.</w:t>
       </w:r>
       <w:r>
         <w:br w:type="page"/>
@@ -878,7 +951,7 @@
       <w:pPr>
         <w:pStyle w:val="Heading1"/>
       </w:pPr>
-      <w:bookmarkStart w:id="4" w:name="_Toc136293896"/>
+      <w:bookmarkStart w:id="4" w:name="_Toc136775296"/>
       <w:r>
         <w:lastRenderedPageBreak/>
         <w:t>Game Interface:</w:t>
@@ -973,10 +1046,10 @@
           <w:noProof/>
         </w:rPr>
         <w:drawing>
-          <wp:inline distT="0" distB="0" distL="0" distR="0" wp14:anchorId="0A8CB19B" wp14:editId="528641D4">
-            <wp:extent cx="5721985" cy="4329430"/>
-            <wp:effectExtent l="0" t="0" r="0" b="0"/>
-            <wp:docPr id="679714766" name="Picture 1"/>
+          <wp:inline distT="0" distB="0" distL="0" distR="0" wp14:anchorId="3BF3B299" wp14:editId="4B36E8C8">
+            <wp:extent cx="6638290" cy="4773930"/>
+            <wp:effectExtent l="0" t="0" r="0" b="7620"/>
+            <wp:docPr id="1438681353" name="Picture 1"/>
             <wp:cNvGraphicFramePr>
               <a:graphicFrameLocks xmlns:a="http://schemas.openxmlformats.org/drawingml/2006/main" noChangeAspect="1"/>
             </wp:cNvGraphicFramePr>
@@ -1005,7 +1078,7 @@
                   <pic:spPr bwMode="auto">
                     <a:xfrm>
                       <a:off x="0" y="0"/>
-                      <a:ext cx="5721985" cy="4329430"/>
+                      <a:ext cx="6638290" cy="4773930"/>
                     </a:xfrm>
                     <a:prstGeom prst="rect">
                       <a:avLst/>
@@ -1041,7 +1114,7 @@
       <w:pPr>
         <w:pStyle w:val="Heading1"/>
       </w:pPr>
-      <w:bookmarkStart w:id="5" w:name="_Toc136293897"/>
+      <w:bookmarkStart w:id="5" w:name="_Toc136775297"/>
       <w:r>
         <w:lastRenderedPageBreak/>
         <w:t>The Rules of the game:</w:t>
@@ -1068,10 +1141,6 @@
       <w:r>
         <w:br/>
         <w:t>The game ends when only cities of one player are left standing</w:t>
-      </w:r>
-      <w:r>
-        <w:br/>
-        <w:t>(In games containing bots, it alternatively also ends when the last human player loses their final city)</w:t>
       </w:r>
     </w:p>
     <w:p>
@@ -1364,7 +1433,7 @@
       <w:pPr>
         <w:pStyle w:val="Heading1"/>
       </w:pPr>
-      <w:bookmarkStart w:id="6" w:name="_Toc136293898"/>
+      <w:bookmarkStart w:id="6" w:name="_Toc136775298"/>
       <w:r>
         <w:lastRenderedPageBreak/>
         <w:t>Protection System:</w:t>
@@ -1437,7 +1506,7 @@
       <w:pPr>
         <w:pStyle w:val="Heading1"/>
       </w:pPr>
-      <w:bookmarkStart w:id="7" w:name="_Toc136293899"/>
+      <w:bookmarkStart w:id="7" w:name="_Toc136775299"/>
       <w:r>
         <w:lastRenderedPageBreak/>
         <w:t>Economy Systems:</w:t>
@@ -1452,15 +1521,7 @@
     </w:p>
     <w:p>
       <w:r>
-        <w:t xml:space="preserve">For every piece of </w:t>
-      </w:r>
-      <w:proofErr w:type="gramStart"/>
-      <w:r>
-        <w:t>land</w:t>
-      </w:r>
-      <w:proofErr w:type="gramEnd"/>
-      <w:r>
-        <w:t xml:space="preserve"> you own. Your city gains 1 gold in income every turn</w:t>
+        <w:t>For every piece of land you own. Your city gains 1 gold in income every turn</w:t>
       </w:r>
       <w:r>
         <w:br/>
@@ -1475,6 +1536,13 @@
       </w:r>
       <w:r>
         <w:br/>
+        <w:t>Do note that each disconnected city has ITS OWN SEPARATE ECONOMY</w:t>
+      </w:r>
+      <w:r>
+        <w:br/>
+      </w:r>
+      <w:r>
+        <w:br/>
         <w:t>You can spend this balance to purchase new units</w:t>
       </w:r>
     </w:p>
@@ -1539,20 +1607,14 @@
         <w:t>But any money</w:t>
       </w:r>
       <w:r>
+        <w:t xml:space="preserve"> saved up and</w:t>
+      </w:r>
+      <w:r>
+        <w:t xml:space="preserve"> stored as balance in that city will be lost.</w:t>
+      </w:r>
+      <w:r>
         <w:t xml:space="preserve"> </w:t>
       </w:r>
-      <w:r>
-        <w:t>saved up</w:t>
-      </w:r>
-      <w:r>
-        <w:t xml:space="preserve"> and</w:t>
-      </w:r>
-      <w:r>
-        <w:t xml:space="preserve"> stored as balance in that city will be lost.</w:t>
-      </w:r>
-      <w:r>
-        <w:t xml:space="preserve"> </w:t>
-      </w:r>
     </w:p>
     <w:p>
       <w:r>
@@ -1589,10 +1651,10 @@
         <w:t>,</w:t>
       </w:r>
       <w:r>
-        <w:t xml:space="preserve"> many a strateg</w:t>
-      </w:r>
-      <w:r>
-        <w:t>em</w:t>
+        <w:t xml:space="preserve"> many a </w:t>
+      </w:r>
+      <w:r>
+        <w:t>stratagem</w:t>
       </w:r>
       <w:r>
         <w:t xml:space="preserve"> can be formed.</w:t>
@@ -1600,6 +1662,40 @@
       <w:r>
         <w:br/>
         <w:t>Have fun</w:t>
+      </w:r>
+    </w:p>
+    <w:p/>
+    <w:p>
+      <w:pPr>
+        <w:pStyle w:val="Heading1"/>
+      </w:pPr>
+      <w:bookmarkStart w:id="8" w:name="_Toc136775300"/>
+      <w:r>
+        <w:t>Other Mechanics:</w:t>
+      </w:r>
+      <w:bookmarkEnd w:id="8"/>
+    </w:p>
+    <w:p/>
+    <w:p>
+      <w:r>
+        <w:t>If a single cell is cut off from the mainland, it will not become its own city.</w:t>
+      </w:r>
+      <w:r>
+        <w:br/>
+        <w:t>Similarly when a city is relocated, if there is only a single cell left. The city will not relocate and will be permanently lost instead.</w:t>
+      </w:r>
+    </w:p>
+    <w:p>
+      <w:r>
+        <w:t xml:space="preserve">When a city is relocated, if there are no open spaces nor trees that can be replaced with the city, The city will not relocate. The city is lost and all of its units perish </w:t>
+      </w:r>
+    </w:p>
+    <w:p>
+      <w:r>
+        <w:t>In games containing bots, The game also ends when the last human player loses their final city, with the bot with most land under its control at the end of that round being declared winner</w:t>
+      </w:r>
+      <w:r>
+        <w:br/>
       </w:r>
     </w:p>
     <w:sectPr>

</xml_diff>